<commit_message>
17.12.18 19:26 Final Update
소스 출처 업데이트
</commit_message>
<xml_diff>
--- a/소스 출처.docx
+++ b/소스 출처.docx
@@ -998,6 +998,159 @@
     <w:p>
       <w:pPr>
         <w:spacing w:after="0" w:line="384" w:lineRule="auto"/>
+        <w:ind w:left="194" w:hangingChars="100" w:hanging="194"/>
+        <w:jc w:val="left"/>
+        <w:textAlignment w:val="baseline"/>
+        <w:rPr>
+          <w:rFonts w:ascii="함초롬바탕" w:eastAsia="굴림" w:hAnsi="굴림" w:cs="굴림"/>
+          <w:color w:val="000000"/>
+          <w:kern w:val="0"/>
+          <w:szCs w:val="20"/>
+        </w:rPr>
+      </w:pPr>
+      <w:r>
+        <w:rPr>
+          <w:rFonts w:ascii="함초롬바탕" w:eastAsia="함초롬바탕" w:hAnsi="함초롬바탕" w:cs="함초롬바탕" w:hint="eastAsia"/>
+          <w:color w:val="000000"/>
+          <w:kern w:val="0"/>
+          <w:szCs w:val="20"/>
+        </w:rPr>
+        <w:t xml:space="preserve">출처 </w:t>
+      </w:r>
+      <w:r>
+        <w:rPr>
+          <w:rFonts w:ascii="함초롬바탕" w:eastAsia="함초롬바탕" w:hAnsi="굴림" w:cs="굴림"/>
+          <w:color w:val="000000"/>
+          <w:kern w:val="0"/>
+          <w:szCs w:val="20"/>
+        </w:rPr>
+        <w:t xml:space="preserve">: </w:t>
+      </w:r>
+      <w:r>
+        <w:rPr>
+          <w:rFonts w:ascii="함초롬바탕" w:eastAsia="함초롬바탕" w:hAnsi="굴림" w:cs="굴림" w:hint="eastAsia"/>
+          <w:color w:val="000000"/>
+          <w:kern w:val="0"/>
+          <w:szCs w:val="20"/>
+        </w:rPr>
+        <w:t>클락 타워</w:t>
+      </w:r>
+      <w:bookmarkStart w:id="0" w:name="_GoBack"/>
+      <w:bookmarkEnd w:id="0"/>
+      <w:r>
+        <w:rPr>
+          <w:rFonts w:ascii="함초롬바탕" w:eastAsia="함초롬바탕" w:hAnsi="굴림" w:cs="굴림"/>
+          <w:color w:val="000000"/>
+          <w:kern w:val="0"/>
+          <w:szCs w:val="20"/>
+        </w:rPr>
+        <w:t>https://m.blog.naver.com/PostView.nhn?blogId=mana_zero&amp;logNo=220663043707&amp;proxyReferer=https%3A%2F%2Fwww.google.co.kr%2F</w:t>
+      </w:r>
+    </w:p>
+    <w:p>
+      <w:pPr>
+        <w:spacing w:after="0" w:line="384" w:lineRule="auto"/>
+        <w:textAlignment w:val="baseline"/>
+        <w:rPr>
+          <w:rFonts w:ascii="함초롬바탕" w:eastAsia="굴림" w:hAnsi="굴림" w:cs="굴림"/>
+          <w:color w:val="000000"/>
+          <w:kern w:val="0"/>
+          <w:szCs w:val="20"/>
+        </w:rPr>
+      </w:pPr>
+    </w:p>
+    <w:p>
+      <w:pPr>
+        <w:spacing w:after="0" w:line="384" w:lineRule="auto"/>
+        <w:textAlignment w:val="baseline"/>
+        <w:rPr>
+          <w:rFonts w:ascii="함초롬바탕" w:eastAsia="굴림" w:hAnsi="굴림" w:cs="굴림"/>
+          <w:color w:val="000000"/>
+          <w:kern w:val="0"/>
+          <w:szCs w:val="20"/>
+        </w:rPr>
+      </w:pPr>
+      <w:r>
+        <w:rPr>
+          <w:rFonts w:ascii="함초롬바탕" w:eastAsia="함초롬바탕" w:hAnsi="함초롬바탕" w:cs="함초롬바탕" w:hint="eastAsia"/>
+          <w:b/>
+          <w:bCs/>
+          <w:color w:val="FF0000"/>
+          <w:kern w:val="0"/>
+          <w:szCs w:val="20"/>
+        </w:rPr>
+        <w:t>게임오버 일러스트</w:t>
+      </w:r>
+      <w:r>
+        <w:rPr>
+          <w:rFonts w:ascii="함초롬바탕" w:eastAsia="함초롬바탕" w:hAnsi="굴림" w:cs="굴림"/>
+          <w:color w:val="000000"/>
+          <w:kern w:val="0"/>
+          <w:szCs w:val="20"/>
+        </w:rPr>
+        <w:t xml:space="preserve"> </w:t>
+      </w:r>
+      <w:r>
+        <w:rPr>
+          <w:rFonts w:ascii="함초롬바탕" w:eastAsia="함초롬바탕" w:hAnsi="함초롬바탕" w:cs="함초롬바탕" w:hint="eastAsia"/>
+          <w:color w:val="000000"/>
+          <w:kern w:val="0"/>
+          <w:szCs w:val="20"/>
+        </w:rPr>
+        <w:t xml:space="preserve">– 게임 오버 씬 </w:t>
+      </w:r>
+      <w:proofErr w:type="spellStart"/>
+      <w:r>
+        <w:rPr>
+          <w:rFonts w:ascii="함초롬바탕" w:eastAsia="함초롬바탕" w:hAnsi="함초롬바탕" w:cs="함초롬바탕" w:hint="eastAsia"/>
+          <w:color w:val="000000"/>
+          <w:kern w:val="0"/>
+          <w:szCs w:val="20"/>
+        </w:rPr>
+        <w:t>스프라이트</w:t>
+      </w:r>
+      <w:proofErr w:type="spellEnd"/>
+      <w:r>
+        <w:rPr>
+          <w:rFonts w:ascii="함초롬바탕" w:eastAsia="함초롬바탕" w:hAnsi="함초롬바탕" w:cs="함초롬바탕" w:hint="eastAsia"/>
+          <w:color w:val="000000"/>
+          <w:kern w:val="0"/>
+          <w:szCs w:val="20"/>
+        </w:rPr>
+        <w:t xml:space="preserve"> </w:t>
+      </w:r>
+      <w:r>
+        <w:rPr>
+          <w:rFonts w:ascii="함초롬바탕" w:eastAsia="함초롬바탕" w:hAnsi="굴림" w:cs="굴림"/>
+          <w:color w:val="000000"/>
+          <w:kern w:val="0"/>
+          <w:szCs w:val="20"/>
+        </w:rPr>
+        <w:t>(</w:t>
+      </w:r>
+      <w:r>
+        <w:rPr>
+          <w:rFonts w:ascii="함초롬바탕" w:eastAsia="함초롬바탕" w:hAnsi="함초롬바탕" w:cs="함초롬바탕" w:hint="eastAsia"/>
+          <w:color w:val="000000"/>
+          <w:kern w:val="0"/>
+          <w:szCs w:val="20"/>
+        </w:rPr>
+        <w:t>이왕근</w:t>
+      </w:r>
+      <w:r>
+        <w:rPr>
+          <w:rFonts w:ascii="함초롬바탕" w:eastAsia="함초롬바탕" w:hAnsi="굴림" w:cs="굴림"/>
+          <w:color w:val="000000"/>
+          <w:kern w:val="0"/>
+          <w:szCs w:val="20"/>
+        </w:rPr>
+        <w:t>)</w:t>
+      </w:r>
+    </w:p>
+    <w:p>
+      <w:pPr>
+        <w:spacing w:after="0" w:line="384" w:lineRule="auto"/>
+        <w:jc w:val="left"/>
         <w:textAlignment w:val="baseline"/>
         <w:rPr>
           <w:rFonts w:ascii="함초롬바탕" w:eastAsia="굴림" w:hAnsi="굴림" w:cs="굴림"/>
@@ -1014,6 +1167,7 @@
           <w:kern w:val="0"/>
           <w:szCs w:val="20"/>
         </w:rPr>
+        <w:lastRenderedPageBreak/>
         <w:t xml:space="preserve">출처 </w:t>
       </w:r>
       <w:r>
@@ -1033,31 +1187,17 @@
           <w:kern w:val="0"/>
           <w:szCs w:val="20"/>
         </w:rPr>
-        <w:t xml:space="preserve"> RPG Maker VX ACE </w:t>
-      </w:r>
-      <w:proofErr w:type="spellStart"/>
-      <w:r>
-        <w:rPr>
-          <w:rFonts w:ascii="함초롬바탕" w:eastAsia="함초롬바탕" w:hAnsi="함초롬바탕" w:cs="함초롬바탕" w:hint="eastAsia"/>
-          <w:color w:val="000000"/>
-          <w:kern w:val="0"/>
-          <w:szCs w:val="20"/>
-        </w:rPr>
-        <w:t>타일셋</w:t>
-      </w:r>
-      <w:proofErr w:type="spellEnd"/>
-    </w:p>
-    <w:p>
-      <w:pPr>
-        <w:spacing w:after="0" w:line="384" w:lineRule="auto"/>
-        <w:textAlignment w:val="baseline"/>
-        <w:rPr>
-          <w:rFonts w:ascii="함초롬바탕" w:eastAsia="굴림" w:hAnsi="굴림" w:cs="굴림"/>
-          <w:color w:val="000000"/>
-          <w:kern w:val="0"/>
-          <w:szCs w:val="20"/>
-        </w:rPr>
-      </w:pPr>
+        <w:t xml:space="preserve"> </w:t>
+      </w:r>
+      <w:r>
+        <w:rPr>
+          <w:rFonts w:ascii="함초롬바탕" w:eastAsia="굴림" w:hAnsi="굴림" w:cs="굴림"/>
+          <w:color w:val="000000"/>
+          <w:kern w:val="0"/>
+          <w:szCs w:val="20"/>
+        </w:rPr>
+        <w:t>https://somekindafan1.deviantart.com/art/Rose-Horror-RPG-Maker-Game-GameOver-screen-355583057</w:t>
+      </w:r>
     </w:p>
     <w:p>
       <w:pPr>
@@ -1079,159 +1219,6 @@
           <w:kern w:val="0"/>
           <w:szCs w:val="20"/>
         </w:rPr>
-        <w:t>게임오버 일러스트</w:t>
-      </w:r>
-      <w:r>
-        <w:rPr>
-          <w:rFonts w:ascii="함초롬바탕" w:eastAsia="함초롬바탕" w:hAnsi="굴림" w:cs="굴림"/>
-          <w:color w:val="000000"/>
-          <w:kern w:val="0"/>
-          <w:szCs w:val="20"/>
-        </w:rPr>
-        <w:t xml:space="preserve"> </w:t>
-      </w:r>
-      <w:r>
-        <w:rPr>
-          <w:rFonts w:ascii="함초롬바탕" w:eastAsia="함초롬바탕" w:hAnsi="함초롬바탕" w:cs="함초롬바탕" w:hint="eastAsia"/>
-          <w:color w:val="000000"/>
-          <w:kern w:val="0"/>
-          <w:szCs w:val="20"/>
-        </w:rPr>
-        <w:t xml:space="preserve">– 게임 오버 씬 </w:t>
-      </w:r>
-      <w:proofErr w:type="spellStart"/>
-      <w:r>
-        <w:rPr>
-          <w:rFonts w:ascii="함초롬바탕" w:eastAsia="함초롬바탕" w:hAnsi="함초롬바탕" w:cs="함초롬바탕" w:hint="eastAsia"/>
-          <w:color w:val="000000"/>
-          <w:kern w:val="0"/>
-          <w:szCs w:val="20"/>
-        </w:rPr>
-        <w:t>스프라이트</w:t>
-      </w:r>
-      <w:proofErr w:type="spellEnd"/>
-      <w:r>
-        <w:rPr>
-          <w:rFonts w:ascii="함초롬바탕" w:eastAsia="함초롬바탕" w:hAnsi="함초롬바탕" w:cs="함초롬바탕" w:hint="eastAsia"/>
-          <w:color w:val="000000"/>
-          <w:kern w:val="0"/>
-          <w:szCs w:val="20"/>
-        </w:rPr>
-        <w:t xml:space="preserve"> </w:t>
-      </w:r>
-      <w:r>
-        <w:rPr>
-          <w:rFonts w:ascii="함초롬바탕" w:eastAsia="함초롬바탕" w:hAnsi="굴림" w:cs="굴림"/>
-          <w:color w:val="000000"/>
-          <w:kern w:val="0"/>
-          <w:szCs w:val="20"/>
-        </w:rPr>
-        <w:t>(</w:t>
-      </w:r>
-      <w:r>
-        <w:rPr>
-          <w:rFonts w:ascii="함초롬바탕" w:eastAsia="함초롬바탕" w:hAnsi="함초롬바탕" w:cs="함초롬바탕" w:hint="eastAsia"/>
-          <w:color w:val="000000"/>
-          <w:kern w:val="0"/>
-          <w:szCs w:val="20"/>
-        </w:rPr>
-        <w:t>이왕근</w:t>
-      </w:r>
-      <w:r>
-        <w:rPr>
-          <w:rFonts w:ascii="함초롬바탕" w:eastAsia="함초롬바탕" w:hAnsi="굴림" w:cs="굴림"/>
-          <w:color w:val="000000"/>
-          <w:kern w:val="0"/>
-          <w:szCs w:val="20"/>
-        </w:rPr>
-        <w:t>)</w:t>
-      </w:r>
-    </w:p>
-    <w:p>
-      <w:pPr>
-        <w:spacing w:after="0" w:line="384" w:lineRule="auto"/>
-        <w:textAlignment w:val="baseline"/>
-        <w:rPr>
-          <w:rFonts w:ascii="함초롬바탕" w:eastAsia="굴림" w:hAnsi="굴림" w:cs="굴림"/>
-          <w:color w:val="000000"/>
-          <w:kern w:val="0"/>
-          <w:szCs w:val="20"/>
-        </w:rPr>
-      </w:pPr>
-      <w:proofErr w:type="gramStart"/>
-      <w:r>
-        <w:rPr>
-          <w:rFonts w:ascii="함초롬바탕" w:eastAsia="함초롬바탕" w:hAnsi="함초롬바탕" w:cs="함초롬바탕" w:hint="eastAsia"/>
-          <w:color w:val="000000"/>
-          <w:kern w:val="0"/>
-          <w:szCs w:val="20"/>
-        </w:rPr>
-        <w:t xml:space="preserve">출처 </w:t>
-      </w:r>
-      <w:r>
-        <w:rPr>
-          <w:rFonts w:ascii="함초롬바탕" w:eastAsia="함초롬바탕" w:hAnsi="굴림" w:cs="굴림"/>
-          <w:color w:val="000000"/>
-          <w:kern w:val="0"/>
-          <w:szCs w:val="20"/>
-        </w:rPr>
-        <w:t>:</w:t>
-      </w:r>
-      <w:proofErr w:type="gramEnd"/>
-      <w:r>
-        <w:rPr>
-          <w:rFonts w:ascii="함초롬바탕" w:eastAsia="함초롬바탕" w:hAnsi="굴림" w:cs="굴림"/>
-          <w:color w:val="000000"/>
-          <w:kern w:val="0"/>
-          <w:szCs w:val="20"/>
-        </w:rPr>
-        <w:t xml:space="preserve"> RPG Maker VX ACE </w:t>
-      </w:r>
-      <w:proofErr w:type="spellStart"/>
-      <w:r>
-        <w:rPr>
-          <w:rFonts w:ascii="함초롬바탕" w:eastAsia="함초롬바탕" w:hAnsi="함초롬바탕" w:cs="함초롬바탕" w:hint="eastAsia"/>
-          <w:color w:val="000000"/>
-          <w:kern w:val="0"/>
-          <w:szCs w:val="20"/>
-        </w:rPr>
-        <w:t>타일셋</w:t>
-      </w:r>
-      <w:proofErr w:type="spellEnd"/>
-    </w:p>
-    <w:p>
-      <w:pPr>
-        <w:spacing w:after="0" w:line="384" w:lineRule="auto"/>
-        <w:textAlignment w:val="baseline"/>
-        <w:rPr>
-          <w:rFonts w:ascii="함초롬바탕" w:eastAsia="굴림" w:hAnsi="굴림" w:cs="굴림"/>
-          <w:color w:val="000000"/>
-          <w:kern w:val="0"/>
-          <w:szCs w:val="20"/>
-        </w:rPr>
-      </w:pPr>
-    </w:p>
-    <w:p>
-      <w:pPr>
-        <w:spacing w:after="0" w:line="384" w:lineRule="auto"/>
-        <w:textAlignment w:val="baseline"/>
-        <w:rPr>
-          <w:rFonts w:ascii="함초롬바탕" w:eastAsia="굴림" w:hAnsi="굴림" w:cs="굴림"/>
-          <w:color w:val="000000"/>
-          <w:kern w:val="0"/>
-          <w:szCs w:val="20"/>
-        </w:rPr>
-      </w:pPr>
-      <w:r>
-        <w:rPr>
-          <w:rFonts w:ascii="함초롬바탕" w:eastAsia="함초롬바탕" w:hAnsi="함초롬바탕" w:cs="함초롬바탕" w:hint="eastAsia"/>
-          <w:b/>
-          <w:bCs/>
-          <w:color w:val="FF0000"/>
-          <w:kern w:val="0"/>
-          <w:szCs w:val="20"/>
-        </w:rPr>
-        <w:lastRenderedPageBreak/>
         <w:t>오브젝트</w:t>
       </w:r>
       <w:r>
@@ -2072,8 +2059,6 @@
           <w:szCs w:val="20"/>
         </w:rPr>
       </w:pPr>
-      <w:bookmarkStart w:id="0" w:name="_GoBack"/>
-      <w:bookmarkEnd w:id="0"/>
     </w:p>
     <w:p>
       <w:pPr>
@@ -2175,7 +2160,6 @@
           <w:kern w:val="0"/>
           <w:szCs w:val="20"/>
         </w:rPr>
-        <w:lastRenderedPageBreak/>
         <w:t xml:space="preserve">출처 </w:t>
       </w:r>
       <w:r>
@@ -3019,7 +3003,7 @@
   <a:extraClrSchemeLst/>
   <a:extLst>
     <a:ext uri="{05A4C25C-085E-4340-85A3-A5531E510DB2}">
-      <thm15:themeFamily xmlns:thm15="http://schemas.microsoft.com/office/thememl/2012/main" xmlns="" name="Office Theme" id="{62F939B6-93AF-4DB8-9C6B-D6C7DFDC589F}" vid="{4A3C46E8-61CC-4603-A589-7422A47A8E4A}"/>
+      <thm15:themeFamily xmlns="" xmlns:thm15="http://schemas.microsoft.com/office/thememl/2012/main" name="Office Theme" id="{62F939B6-93AF-4DB8-9C6B-D6C7DFDC589F}" vid="{4A3C46E8-61CC-4603-A589-7422A47A8E4A}"/>
     </a:ext>
   </a:extLst>
 </a:theme>

</xml_diff>